<commit_message>
Test of minor change in file
</commit_message>
<xml_diff>
--- a/installation/Installation Setup.docx
+++ b/installation/Installation Setup.docx
@@ -108,7 +108,20 @@
       </w:r>
     </w:p>
     <w:p>
-      <w:r>
+      <w:pPr>
+        <w:pStyle w:val="ListParagraph"/>
+      </w:pPr>
+    </w:p>
+    <w:p>
+      <w:pPr>
+        <w:pStyle w:val="ListParagraph"/>
+      </w:pPr>
+    </w:p>
+    <w:p>
+      <w:r>
+        <w:rPr>
+          <w:noProof/>
+        </w:rPr>
         <w:drawing>
           <wp:inline distT="0" distB="0" distL="0" distR="0" wp14:anchorId="1786E161" wp14:editId="3C1863C9">
             <wp:extent cx="6048375" cy="6344978"/>
@@ -157,7 +170,6 @@
         </w:numPr>
       </w:pPr>
       <w:r>
-        <w:lastRenderedPageBreak/>
         <w:t>Modify the following files</w:t>
       </w:r>
       <w:r>
@@ -197,8 +209,6 @@
     <w:p>
       <w:r>
         <w:tab/>
-      </w:r>
-      <w:r>
         <w:t># Initial Java Heap Size (in MB)</w:t>
       </w:r>
     </w:p>
@@ -357,19 +367,17 @@
         </w:numPr>
       </w:pPr>
       <w:r>
-        <w:t xml:space="preserve">Gateway setting </w:t>
-      </w:r>
-      <w:proofErr w:type="gramStart"/>
-      <w:r>
-        <w:t>configuration</w:t>
-      </w:r>
-      <w:proofErr w:type="gramEnd"/>
+        <w:t>Gateway setting configuration</w:t>
+      </w:r>
     </w:p>
     <w:p>
       <w:pPr>
         <w:pStyle w:val="ListParagraph"/>
       </w:pPr>
       <w:r>
+        <w:rPr>
+          <w:noProof/>
+        </w:rPr>
         <w:drawing>
           <wp:inline distT="0" distB="0" distL="0" distR="0" wp14:anchorId="2BE301A2" wp14:editId="1B949D43">
             <wp:extent cx="5886450" cy="480475"/>
@@ -412,6 +420,9 @@
         <w:ind w:left="720"/>
       </w:pPr>
       <w:r>
+        <w:rPr>
+          <w:noProof/>
+        </w:rPr>
         <w:drawing>
           <wp:inline distT="0" distB="0" distL="0" distR="0" wp14:anchorId="355B2CBE" wp14:editId="7B19346C">
             <wp:extent cx="5943600" cy="680720"/>
@@ -448,6 +459,11 @@
           </wp:inline>
         </w:drawing>
       </w:r>
+    </w:p>
+    <w:p>
+      <w:pPr>
+        <w:ind w:left="720"/>
+      </w:pPr>
     </w:p>
     <w:p>
       <w:pPr>
@@ -1925,16 +1941,16 @@
 <file path=customXml/itemProps3.xml><?xml version="1.0" encoding="utf-8"?>
 <ds:datastoreItem xmlns:ds="http://schemas.openxmlformats.org/officeDocument/2006/customXml" ds:itemID="{923B067E-F0C8-4C0F-A357-E20068C19CD2}">
   <ds:schemaRefs>
-    <ds:schemaRef ds:uri="http://purl.org/dc/elements/1.1/"/>
-    <ds:schemaRef ds:uri="http://schemas.microsoft.com/office/2006/documentManagement/types"/>
-    <ds:schemaRef ds:uri="http://schemas.openxmlformats.org/package/2006/metadata/core-properties"/>
+    <ds:schemaRef ds:uri="http://schemas.microsoft.com/office/2006/metadata/properties"/>
+    <ds:schemaRef ds:uri="http://schemas.microsoft.com/office/infopath/2007/PartnerControls"/>
     <ds:schemaRef ds:uri="def19f1b-bdb8-4e2a-9633-95f4ca934246"/>
-    <ds:schemaRef ds:uri="http://purl.org/dc/dcmitype/"/>
     <ds:schemaRef ds:uri="d23c9fe4-43f7-48e4-b79c-04f21ba134a1"/>
-    <ds:schemaRef ds:uri="http://purl.org/dc/terms/"/>
-    <ds:schemaRef ds:uri="http://schemas.microsoft.com/office/infopath/2007/PartnerControls"/>
-    <ds:schemaRef ds:uri="http://schemas.microsoft.com/office/2006/metadata/properties"/>
-    <ds:schemaRef ds:uri="http://www.w3.org/XML/1998/namespace"/>
   </ds:schemaRefs>
 </ds:datastoreItem>
+</file>
+
+<file path=docMetadata/LabelInfo.xml><?xml version="1.0" encoding="utf-8"?>
+<clbl:labelList xmlns:clbl="http://schemas.microsoft.com/office/2020/mipLabelMetadata">
+  <clbl:label id="{23bf2ff5-a6d4-41d1-9e7b-2f86544e44a4}" enabled="0" method="" siteId="{23bf2ff5-a6d4-41d1-9e7b-2f86544e44a4}" removed="1"/>
+</clbl:labelList>
 </file>
</xml_diff>